<commit_message>
added steps to set up replication for winter-winn
</commit_message>
<xml_diff>
--- a/__notes__/postgreSQL/8-Settinh up WINTER-WINN database replication.docx
+++ b/__notes__/postgreSQL/8-Settinh up WINTER-WINN database replication.docx
@@ -54,13 +54,7 @@
         <w:t>_IP</w:t>
       </w:r>
       <w:r>
-        <w:t>:  192.680.</w:t>
-      </w:r>
-      <w:r>
-        <w:t>57</w:t>
-      </w:r>
-      <w:r>
-        <w:t xml:space="preserve">,  </w:t>
+        <w:t xml:space="preserve">:  192.680.57,  </w:t>
       </w:r>
     </w:p>
     <w:p>
@@ -167,27 +161,7 @@
           <w:sz w:val="21"/>
           <w:szCs w:val="21"/>
         </w:rPr>
-        <w:t xml:space="preserve">$ </w:t>
-      </w:r>
-      <w:proofErr w:type="spellStart"/>
-      <w:r>
-        <w:rPr>
-          <w:rFonts w:ascii="Consolas" w:hAnsi="Consolas"/>
-          <w:color w:val="1D2226"/>
-          <w:sz w:val="21"/>
-          <w:szCs w:val="21"/>
-        </w:rPr>
-        <w:t>pg_dump</w:t>
-      </w:r>
-      <w:proofErr w:type="spellEnd"/>
-      <w:r>
-        <w:rPr>
-          <w:rFonts w:ascii="Consolas" w:hAnsi="Consolas"/>
-          <w:color w:val="1D2226"/>
-          <w:sz w:val="21"/>
-          <w:szCs w:val="21"/>
-        </w:rPr>
-        <w:t xml:space="preserve"> -h </w:t>
+        <w:t xml:space="preserve">$ pg_dump -h </w:t>
       </w:r>
       <w:r>
         <w:rPr>
@@ -207,39 +181,8 @@
           <w:sz w:val="21"/>
           <w:szCs w:val="21"/>
         </w:rPr>
-        <w:t xml:space="preserve"> -Fc test &gt; /home/</w:t>
-      </w:r>
-      <w:proofErr w:type="spellStart"/>
-      <w:r>
-        <w:rPr>
-          <w:rFonts w:ascii="Consolas" w:hAnsi="Consolas"/>
-          <w:color w:val="1D2226"/>
-          <w:sz w:val="21"/>
-          <w:szCs w:val="21"/>
-        </w:rPr>
-        <w:t>postgres</w:t>
-      </w:r>
-      <w:proofErr w:type="spellEnd"/>
-      <w:r>
-        <w:rPr>
-          <w:rFonts w:ascii="Consolas" w:hAnsi="Consolas"/>
-          <w:color w:val="1D2226"/>
-          <w:sz w:val="21"/>
-          <w:szCs w:val="21"/>
-        </w:rPr>
-        <w:t>/</w:t>
-      </w:r>
-      <w:proofErr w:type="spellStart"/>
-      <w:r>
-        <w:rPr>
-          <w:rFonts w:ascii="Consolas" w:hAnsi="Consolas"/>
-          <w:color w:val="1D2226"/>
-          <w:sz w:val="21"/>
-          <w:szCs w:val="21"/>
-        </w:rPr>
-        <w:t>dump.sql</w:t>
-      </w:r>
-      <w:proofErr w:type="spellEnd"/>
+        <w:t xml:space="preserve"> -Fc test &gt; /home/postgres/dump.sql</w:t>
+      </w:r>
     </w:p>
     <w:p>
       <w:pPr>
@@ -259,27 +202,7 @@
           <w:sz w:val="21"/>
           <w:szCs w:val="21"/>
         </w:rPr>
-        <w:t xml:space="preserve">$ </w:t>
-      </w:r>
-      <w:proofErr w:type="spellStart"/>
-      <w:r>
-        <w:rPr>
-          <w:rFonts w:ascii="Consolas" w:hAnsi="Consolas"/>
-          <w:color w:val="1D2226"/>
-          <w:sz w:val="21"/>
-          <w:szCs w:val="21"/>
-        </w:rPr>
-        <w:t>pg_restore</w:t>
-      </w:r>
-      <w:proofErr w:type="spellEnd"/>
-      <w:r>
-        <w:rPr>
-          <w:rFonts w:ascii="Consolas" w:hAnsi="Consolas"/>
-          <w:color w:val="1D2226"/>
-          <w:sz w:val="21"/>
-          <w:szCs w:val="21"/>
-        </w:rPr>
-        <w:t xml:space="preserve"> -h </w:t>
+        <w:t xml:space="preserve">$ pg_restore -h </w:t>
       </w:r>
       <w:r>
         <w:rPr>
@@ -299,45 +222,23 @@
           <w:sz w:val="21"/>
           <w:szCs w:val="21"/>
         </w:rPr>
-        <w:t xml:space="preserve"> test &lt; /home/</w:t>
-      </w:r>
-      <w:proofErr w:type="spellStart"/>
-      <w:r>
-        <w:rPr>
-          <w:rFonts w:ascii="Consolas" w:hAnsi="Consolas"/>
-          <w:color w:val="1D2226"/>
-          <w:sz w:val="21"/>
-          <w:szCs w:val="21"/>
-        </w:rPr>
-        <w:t>postgres</w:t>
-      </w:r>
-      <w:proofErr w:type="spellEnd"/>
-      <w:r>
-        <w:rPr>
-          <w:rFonts w:ascii="Consolas" w:hAnsi="Consolas"/>
-          <w:color w:val="1D2226"/>
-          <w:sz w:val="21"/>
-          <w:szCs w:val="21"/>
-        </w:rPr>
-        <w:t>/</w:t>
-      </w:r>
-      <w:proofErr w:type="spellStart"/>
-      <w:r>
-        <w:rPr>
-          <w:rFonts w:ascii="Consolas" w:hAnsi="Consolas"/>
-          <w:color w:val="1D2226"/>
-          <w:sz w:val="21"/>
-          <w:szCs w:val="21"/>
-        </w:rPr>
-        <w:t>dump.sql</w:t>
-      </w:r>
-      <w:proofErr w:type="spellEnd"/>
-    </w:p>
-    <w:p>
-      <w:pPr>
-        <w:pStyle w:val="NormalWeb"/>
-        <w:shd w:val="clear" w:color="auto" w:fill="FFFFFF"/>
-        <w:spacing w:before="0" w:beforeAutospacing="0"/>
+        <w:t xml:space="preserve"> test &lt; /home/postgres/dump.sql</w:t>
+      </w:r>
+      <w:r>
+        <w:rPr>
+          <w:rFonts w:ascii="Consolas" w:hAnsi="Consolas"/>
+          <w:color w:val="1D2226"/>
+          <w:sz w:val="21"/>
+          <w:szCs w:val="21"/>
+        </w:rPr>
+        <w:br/>
+      </w:r>
+    </w:p>
+    <w:p>
+      <w:pPr>
+        <w:pStyle w:val="Heading3"/>
+        <w:shd w:val="clear" w:color="auto" w:fill="FFFFFF"/>
+        <w:spacing w:before="0"/>
         <w:rPr>
           <w:rFonts w:ascii="Segoe UI" w:hAnsi="Segoe UI" w:cs="Segoe UI"/>
           <w:color w:val="102D40"/>
@@ -346,28 +247,10 @@
       <w:r>
         <w:rPr>
           <w:rFonts w:ascii="Segoe UI" w:hAnsi="Segoe UI" w:cs="Segoe UI"/>
+          <w:b/>
+          <w:bCs/>
           <w:color w:val="102D40"/>
         </w:rPr>
-        <w:t> </w:t>
-      </w:r>
-    </w:p>
-    <w:p>
-      <w:pPr>
-        <w:pStyle w:val="Heading3"/>
-        <w:shd w:val="clear" w:color="auto" w:fill="FFFFFF"/>
-        <w:spacing w:before="0"/>
-        <w:rPr>
-          <w:rFonts w:ascii="Segoe UI" w:hAnsi="Segoe UI" w:cs="Segoe UI"/>
-          <w:color w:val="102D40"/>
-        </w:rPr>
-      </w:pPr>
-      <w:r>
-        <w:rPr>
-          <w:rFonts w:ascii="Segoe UI" w:hAnsi="Segoe UI" w:cs="Segoe UI"/>
-          <w:b/>
-          <w:bCs/>
-          <w:color w:val="102D40"/>
-        </w:rPr>
         <w:t>Or with a plain text dump:</w:t>
       </w:r>
     </w:p>
@@ -389,27 +272,7 @@
           <w:sz w:val="21"/>
           <w:szCs w:val="21"/>
         </w:rPr>
-        <w:t xml:space="preserve">$ </w:t>
-      </w:r>
-      <w:proofErr w:type="spellStart"/>
-      <w:r>
-        <w:rPr>
-          <w:rFonts w:ascii="Consolas" w:hAnsi="Consolas"/>
-          <w:color w:val="1D2226"/>
-          <w:sz w:val="21"/>
-          <w:szCs w:val="21"/>
-        </w:rPr>
-        <w:t>pg_dump</w:t>
-      </w:r>
-      <w:proofErr w:type="spellEnd"/>
-      <w:r>
-        <w:rPr>
-          <w:rFonts w:ascii="Consolas" w:hAnsi="Consolas"/>
-          <w:color w:val="1D2226"/>
-          <w:sz w:val="21"/>
-          <w:szCs w:val="21"/>
-        </w:rPr>
-        <w:t xml:space="preserve"> -h </w:t>
+        <w:t xml:space="preserve">$ pg_dump -h </w:t>
       </w:r>
       <w:r>
         <w:rPr>
@@ -429,47 +292,7 @@
           <w:sz w:val="21"/>
           <w:szCs w:val="21"/>
         </w:rPr>
-        <w:t xml:space="preserve"> -f /home/</w:t>
-      </w:r>
-      <w:proofErr w:type="spellStart"/>
-      <w:r>
-        <w:rPr>
-          <w:rFonts w:ascii="Consolas" w:hAnsi="Consolas"/>
-          <w:color w:val="1D2226"/>
-          <w:sz w:val="21"/>
-          <w:szCs w:val="21"/>
-        </w:rPr>
-        <w:t>postgres</w:t>
-      </w:r>
-      <w:proofErr w:type="spellEnd"/>
-      <w:r>
-        <w:rPr>
-          <w:rFonts w:ascii="Consolas" w:hAnsi="Consolas"/>
-          <w:color w:val="1D2226"/>
-          <w:sz w:val="21"/>
-          <w:szCs w:val="21"/>
-        </w:rPr>
-        <w:t>/</w:t>
-      </w:r>
-      <w:proofErr w:type="spellStart"/>
-      <w:r>
-        <w:rPr>
-          <w:rFonts w:ascii="Consolas" w:hAnsi="Consolas"/>
-          <w:color w:val="1D2226"/>
-          <w:sz w:val="21"/>
-          <w:szCs w:val="21"/>
-        </w:rPr>
-        <w:t>dump.sql</w:t>
-      </w:r>
-      <w:proofErr w:type="spellEnd"/>
-      <w:r>
-        <w:rPr>
-          <w:rFonts w:ascii="Consolas" w:hAnsi="Consolas"/>
-          <w:color w:val="1D2226"/>
-          <w:sz w:val="21"/>
-          <w:szCs w:val="21"/>
-        </w:rPr>
-        <w:t xml:space="preserve"> test</w:t>
+        <w:t xml:space="preserve"> -f /home/postgres/dump.sql test</w:t>
       </w:r>
     </w:p>
     <w:p>
@@ -490,27 +313,7 @@
           <w:sz w:val="21"/>
           <w:szCs w:val="21"/>
         </w:rPr>
-        <w:t xml:space="preserve">$ </w:t>
-      </w:r>
-      <w:proofErr w:type="spellStart"/>
-      <w:r>
-        <w:rPr>
-          <w:rFonts w:ascii="Consolas" w:hAnsi="Consolas"/>
-          <w:color w:val="1D2226"/>
-          <w:sz w:val="21"/>
-          <w:szCs w:val="21"/>
-        </w:rPr>
-        <w:t>psql</w:t>
-      </w:r>
-      <w:proofErr w:type="spellEnd"/>
-      <w:r>
-        <w:rPr>
-          <w:rFonts w:ascii="Consolas" w:hAnsi="Consolas"/>
-          <w:color w:val="1D2226"/>
-          <w:sz w:val="21"/>
-          <w:szCs w:val="21"/>
-        </w:rPr>
-        <w:t xml:space="preserve"> -h </w:t>
+        <w:t xml:space="preserve">$ psql -h </w:t>
       </w:r>
       <w:r>
         <w:rPr>
@@ -530,47 +333,7 @@
           <w:sz w:val="21"/>
           <w:szCs w:val="21"/>
         </w:rPr>
-        <w:t xml:space="preserve"> -f /home/</w:t>
-      </w:r>
-      <w:proofErr w:type="spellStart"/>
-      <w:r>
-        <w:rPr>
-          <w:rFonts w:ascii="Consolas" w:hAnsi="Consolas"/>
-          <w:color w:val="1D2226"/>
-          <w:sz w:val="21"/>
-          <w:szCs w:val="21"/>
-        </w:rPr>
-        <w:t>postgres</w:t>
-      </w:r>
-      <w:proofErr w:type="spellEnd"/>
-      <w:r>
-        <w:rPr>
-          <w:rFonts w:ascii="Consolas" w:hAnsi="Consolas"/>
-          <w:color w:val="1D2226"/>
-          <w:sz w:val="21"/>
-          <w:szCs w:val="21"/>
-        </w:rPr>
-        <w:t>/</w:t>
-      </w:r>
-      <w:proofErr w:type="spellStart"/>
-      <w:r>
-        <w:rPr>
-          <w:rFonts w:ascii="Consolas" w:hAnsi="Consolas"/>
-          <w:color w:val="1D2226"/>
-          <w:sz w:val="21"/>
-          <w:szCs w:val="21"/>
-        </w:rPr>
-        <w:t>dump.sql</w:t>
-      </w:r>
-      <w:proofErr w:type="spellEnd"/>
-      <w:r>
-        <w:rPr>
-          <w:rFonts w:ascii="Consolas" w:hAnsi="Consolas"/>
-          <w:color w:val="1D2226"/>
-          <w:sz w:val="21"/>
-          <w:szCs w:val="21"/>
-        </w:rPr>
-        <w:t xml:space="preserve"> test</w:t>
+        <w:t xml:space="preserve"> -f /home/postgres/dump.sql test</w:t>
       </w:r>
     </w:p>
     <w:p>
@@ -634,9 +397,8 @@
           <w:sz w:val="26"/>
           <w:szCs w:val="26"/>
         </w:rPr>
-        <w:t>$</w:t>
-      </w:r>
-      <w:proofErr w:type="spellStart"/>
+        <w:t>$p</w:t>
+      </w:r>
       <w:r>
         <w:rPr>
           <w:rFonts w:ascii="var(--font-din)" w:eastAsia="Times New Roman" w:hAnsi="var(--font-din)" w:cs="Times New Roman"/>
@@ -644,46 +406,7 @@
           <w:sz w:val="26"/>
           <w:szCs w:val="26"/>
         </w:rPr>
-        <w:t>p</w:t>
-      </w:r>
-      <w:r>
-        <w:rPr>
-          <w:rFonts w:ascii="var(--font-din)" w:eastAsia="Times New Roman" w:hAnsi="var(--font-din)" w:cs="Times New Roman"/>
-          <w:color w:val="002060"/>
-          <w:sz w:val="26"/>
-          <w:szCs w:val="26"/>
-        </w:rPr>
-        <w:t>g_dump</w:t>
-      </w:r>
-      <w:proofErr w:type="spellEnd"/>
-      <w:r>
-        <w:rPr>
-          <w:rFonts w:ascii="var(--font-din)" w:eastAsia="Times New Roman" w:hAnsi="var(--font-din)" w:cs="Times New Roman"/>
-          <w:color w:val="002060"/>
-          <w:sz w:val="26"/>
-          <w:szCs w:val="26"/>
-        </w:rPr>
-        <w:t xml:space="preserve"> -U </w:t>
-      </w:r>
-      <w:proofErr w:type="spellStart"/>
-      <w:r>
-        <w:rPr>
-          <w:rFonts w:ascii="var(--font-din)" w:eastAsia="Times New Roman" w:hAnsi="var(--font-din)" w:cs="Times New Roman"/>
-          <w:color w:val="002060"/>
-          <w:sz w:val="26"/>
-          <w:szCs w:val="26"/>
-        </w:rPr>
-        <w:t>postgres</w:t>
-      </w:r>
-      <w:proofErr w:type="spellEnd"/>
-      <w:r>
-        <w:rPr>
-          <w:rFonts w:ascii="var(--font-din)" w:eastAsia="Times New Roman" w:hAnsi="var(--font-din)" w:cs="Times New Roman"/>
-          <w:color w:val="002060"/>
-          <w:sz w:val="26"/>
-          <w:szCs w:val="26"/>
-        </w:rPr>
-        <w:t xml:space="preserve"> -h localhost -f winn_la_1.sql winn_la_1</w:t>
+        <w:t>g_dump -U postgres -h localhost -f winn_la_1.sql winn_la_1</w:t>
       </w:r>
     </w:p>
     <w:p>
@@ -777,36 +500,8 @@
           <w:b/>
           <w:bCs/>
         </w:rPr>
-        <w:t xml:space="preserve">$sudo -u </w:t>
-      </w:r>
-      <w:proofErr w:type="spellStart"/>
-      <w:r>
-        <w:rPr>
-          <w:rStyle w:val="Heading2Char"/>
-          <w:b/>
-          <w:bCs/>
-        </w:rPr>
-        <w:t>postgres</w:t>
-      </w:r>
-      <w:proofErr w:type="spellEnd"/>
-      <w:r>
-        <w:rPr>
-          <w:rStyle w:val="Heading2Char"/>
-          <w:b/>
-          <w:bCs/>
-        </w:rPr>
-        <w:t xml:space="preserve"> </w:t>
-      </w:r>
-      <w:proofErr w:type="spellStart"/>
-      <w:r>
-        <w:rPr>
-          <w:rStyle w:val="Heading2Char"/>
-          <w:b/>
-          <w:bCs/>
-        </w:rPr>
-        <w:t>psql</w:t>
-      </w:r>
-      <w:proofErr w:type="spellEnd"/>
+        <w:t>$sudo -u postgres psql</w:t>
+      </w:r>
     </w:p>
     <w:p>
       <w:pPr>
@@ -865,9 +560,8 @@
           <w:sz w:val="24"/>
           <w:szCs w:val="24"/>
         </w:rPr>
-        <w:t>$</w:t>
-      </w:r>
-      <w:proofErr w:type="spellStart"/>
+        <w:t>$p</w:t>
+      </w:r>
       <w:r>
         <w:rPr>
           <w:rFonts w:ascii="Consolas" w:eastAsia="Times New Roman" w:hAnsi="Consolas" w:cs="Courier New"/>
@@ -875,18 +569,8 @@
           <w:sz w:val="24"/>
           <w:szCs w:val="24"/>
         </w:rPr>
-        <w:t>p</w:t>
-      </w:r>
-      <w:r>
-        <w:rPr>
-          <w:rFonts w:ascii="Consolas" w:eastAsia="Times New Roman" w:hAnsi="Consolas" w:cs="Courier New"/>
-          <w:color w:val="40424E"/>
-          <w:sz w:val="24"/>
-          <w:szCs w:val="24"/>
-        </w:rPr>
         <w:t>sql</w:t>
       </w:r>
-      <w:proofErr w:type="spellEnd"/>
       <w:r>
         <w:rPr>
           <w:rFonts w:ascii="Consolas" w:eastAsia="Times New Roman" w:hAnsi="Consolas" w:cs="Courier New"/>
@@ -1050,27 +734,7 @@
           <w:sz w:val="21"/>
           <w:szCs w:val="21"/>
         </w:rPr>
-        <w:t xml:space="preserve">$ </w:t>
-      </w:r>
-      <w:proofErr w:type="spellStart"/>
-      <w:r>
-        <w:rPr>
-          <w:rFonts w:ascii="Consolas" w:eastAsia="Times New Roman" w:hAnsi="Consolas" w:cs="Courier New"/>
-          <w:color w:val="1D2226"/>
-          <w:sz w:val="21"/>
-          <w:szCs w:val="21"/>
-        </w:rPr>
-        <w:t>pg_dump</w:t>
-      </w:r>
-      <w:proofErr w:type="spellEnd"/>
-      <w:r>
-        <w:rPr>
-          <w:rFonts w:ascii="Consolas" w:eastAsia="Times New Roman" w:hAnsi="Consolas" w:cs="Courier New"/>
-          <w:color w:val="1D2226"/>
-          <w:sz w:val="21"/>
-          <w:szCs w:val="21"/>
-        </w:rPr>
-        <w:t xml:space="preserve"> -h </w:t>
+        <w:t xml:space="preserve">$ pg_dump -h </w:t>
       </w:r>
       <w:r>
         <w:rPr>
@@ -1090,47 +754,7 @@
           <w:sz w:val="21"/>
           <w:szCs w:val="21"/>
         </w:rPr>
-        <w:t xml:space="preserve"> -f /home/</w:t>
-      </w:r>
-      <w:proofErr w:type="spellStart"/>
-      <w:r>
-        <w:rPr>
-          <w:rFonts w:ascii="Consolas" w:eastAsia="Times New Roman" w:hAnsi="Consolas" w:cs="Courier New"/>
-          <w:color w:val="1D2226"/>
-          <w:sz w:val="21"/>
-          <w:szCs w:val="21"/>
-        </w:rPr>
-        <w:t>postgres</w:t>
-      </w:r>
-      <w:proofErr w:type="spellEnd"/>
-      <w:r>
-        <w:rPr>
-          <w:rFonts w:ascii="Consolas" w:eastAsia="Times New Roman" w:hAnsi="Consolas" w:cs="Courier New"/>
-          <w:color w:val="1D2226"/>
-          <w:sz w:val="21"/>
-          <w:szCs w:val="21"/>
-        </w:rPr>
-        <w:t>/</w:t>
-      </w:r>
-      <w:proofErr w:type="spellStart"/>
-      <w:r>
-        <w:rPr>
-          <w:rFonts w:ascii="Consolas" w:eastAsia="Times New Roman" w:hAnsi="Consolas" w:cs="Courier New"/>
-          <w:color w:val="1D2226"/>
-          <w:sz w:val="21"/>
-          <w:szCs w:val="21"/>
-        </w:rPr>
-        <w:t>dump.sql</w:t>
-      </w:r>
-      <w:proofErr w:type="spellEnd"/>
-      <w:r>
-        <w:rPr>
-          <w:rFonts w:ascii="Consolas" w:eastAsia="Times New Roman" w:hAnsi="Consolas" w:cs="Courier New"/>
-          <w:color w:val="1D2226"/>
-          <w:sz w:val="21"/>
-          <w:szCs w:val="21"/>
-        </w:rPr>
-        <w:t xml:space="preserve"> test</w:t>
+        <w:t xml:space="preserve"> -f /home/postgres/dump.sql test</w:t>
       </w:r>
     </w:p>
     <w:p>
@@ -1279,27 +903,7 @@
           <w:sz w:val="21"/>
           <w:szCs w:val="21"/>
         </w:rPr>
-        <w:t>$ p</w:t>
-      </w:r>
-      <w:proofErr w:type="spellStart"/>
-      <w:r>
-        <w:rPr>
-          <w:rFonts w:ascii="Consolas" w:eastAsia="Times New Roman" w:hAnsi="Consolas" w:cs="Courier New"/>
-          <w:color w:val="1D2226"/>
-          <w:sz w:val="21"/>
-          <w:szCs w:val="21"/>
-        </w:rPr>
-        <w:t>g_dump</w:t>
-      </w:r>
-      <w:proofErr w:type="spellEnd"/>
-      <w:r>
-        <w:rPr>
-          <w:rFonts w:ascii="Consolas" w:eastAsia="Times New Roman" w:hAnsi="Consolas" w:cs="Courier New"/>
-          <w:color w:val="1D2226"/>
-          <w:sz w:val="21"/>
-          <w:szCs w:val="21"/>
-        </w:rPr>
-        <w:t xml:space="preserve"> -h </w:t>
+        <w:t xml:space="preserve">$ pg_dump -h </w:t>
       </w:r>
       <w:r>
         <w:rPr>
@@ -1319,27 +923,7 @@
           <w:sz w:val="21"/>
           <w:szCs w:val="21"/>
         </w:rPr>
-        <w:t xml:space="preserve"> test | </w:t>
-      </w:r>
-      <w:proofErr w:type="spellStart"/>
-      <w:r>
-        <w:rPr>
-          <w:rFonts w:ascii="Consolas" w:eastAsia="Times New Roman" w:hAnsi="Consolas" w:cs="Courier New"/>
-          <w:color w:val="1D2226"/>
-          <w:sz w:val="21"/>
-          <w:szCs w:val="21"/>
-        </w:rPr>
-        <w:t>ssh</w:t>
-      </w:r>
-      <w:proofErr w:type="spellEnd"/>
-      <w:r>
-        <w:rPr>
-          <w:rFonts w:ascii="Consolas" w:eastAsia="Times New Roman" w:hAnsi="Consolas" w:cs="Courier New"/>
-          <w:color w:val="1D2226"/>
-          <w:sz w:val="21"/>
-          <w:szCs w:val="21"/>
-        </w:rPr>
-        <w:t xml:space="preserve"> postgres@</w:t>
+        <w:t xml:space="preserve"> test | ssh postgres@</w:t>
       </w:r>
       <w:r>
         <w:rPr>
@@ -1359,27 +943,7 @@
           <w:sz w:val="21"/>
           <w:szCs w:val="21"/>
         </w:rPr>
-        <w:t xml:space="preserve"> 'cat &gt; </w:t>
-      </w:r>
-      <w:proofErr w:type="spellStart"/>
-      <w:r>
-        <w:rPr>
-          <w:rFonts w:ascii="Consolas" w:eastAsia="Times New Roman" w:hAnsi="Consolas" w:cs="Courier New"/>
-          <w:color w:val="1D2226"/>
-          <w:sz w:val="21"/>
-          <w:szCs w:val="21"/>
-        </w:rPr>
-        <w:t>dump.sql</w:t>
-      </w:r>
-      <w:proofErr w:type="spellEnd"/>
-      <w:r>
-        <w:rPr>
-          <w:rFonts w:ascii="Consolas" w:eastAsia="Times New Roman" w:hAnsi="Consolas" w:cs="Courier New"/>
-          <w:color w:val="1D2226"/>
-          <w:sz w:val="21"/>
-          <w:szCs w:val="21"/>
-        </w:rPr>
-        <w:t>'</w:t>
+        <w:t xml:space="preserve"> 'cat &gt; dump.sql'</w:t>
       </w:r>
     </w:p>
     <w:p>
@@ -1528,27 +1092,7 @@
           <w:sz w:val="21"/>
           <w:szCs w:val="21"/>
         </w:rPr>
-        <w:t>$ p</w:t>
-      </w:r>
-      <w:proofErr w:type="spellStart"/>
-      <w:r>
-        <w:rPr>
-          <w:rFonts w:ascii="Consolas" w:eastAsia="Times New Roman" w:hAnsi="Consolas" w:cs="Courier New"/>
-          <w:color w:val="1D2226"/>
-          <w:sz w:val="21"/>
-          <w:szCs w:val="21"/>
-        </w:rPr>
-        <w:t>g_dump</w:t>
-      </w:r>
-      <w:proofErr w:type="spellEnd"/>
-      <w:r>
-        <w:rPr>
-          <w:rFonts w:ascii="Consolas" w:eastAsia="Times New Roman" w:hAnsi="Consolas" w:cs="Courier New"/>
-          <w:color w:val="1D2226"/>
-          <w:sz w:val="21"/>
-          <w:szCs w:val="21"/>
-        </w:rPr>
-        <w:t xml:space="preserve"> -h </w:t>
+        <w:t xml:space="preserve">$ pg_dump -h </w:t>
       </w:r>
       <w:r>
         <w:rPr>
@@ -1568,27 +1112,7 @@
           <w:sz w:val="21"/>
           <w:szCs w:val="21"/>
         </w:rPr>
-        <w:t xml:space="preserve"> test | </w:t>
-      </w:r>
-      <w:proofErr w:type="spellStart"/>
-      <w:r>
-        <w:rPr>
-          <w:rFonts w:ascii="Consolas" w:eastAsia="Times New Roman" w:hAnsi="Consolas" w:cs="Courier New"/>
-          <w:color w:val="1D2226"/>
-          <w:sz w:val="21"/>
-          <w:szCs w:val="21"/>
-        </w:rPr>
-        <w:t>ssh</w:t>
-      </w:r>
-      <w:proofErr w:type="spellEnd"/>
-      <w:r>
-        <w:rPr>
-          <w:rFonts w:ascii="Consolas" w:eastAsia="Times New Roman" w:hAnsi="Consolas" w:cs="Courier New"/>
-          <w:color w:val="1D2226"/>
-          <w:sz w:val="21"/>
-          <w:szCs w:val="21"/>
-        </w:rPr>
-        <w:t xml:space="preserve"> postgres@</w:t>
+        <w:t xml:space="preserve"> test | ssh postgres@</w:t>
       </w:r>
       <w:r>
         <w:rPr>
@@ -1608,27 +1132,7 @@
           <w:sz w:val="21"/>
           <w:szCs w:val="21"/>
         </w:rPr>
-        <w:t xml:space="preserve"> 'cat &gt; </w:t>
-      </w:r>
-      <w:proofErr w:type="spellStart"/>
-      <w:r>
-        <w:rPr>
-          <w:rFonts w:ascii="Consolas" w:eastAsia="Times New Roman" w:hAnsi="Consolas" w:cs="Courier New"/>
-          <w:color w:val="1D2226"/>
-          <w:sz w:val="21"/>
-          <w:szCs w:val="21"/>
-        </w:rPr>
-        <w:t>dump.sql</w:t>
-      </w:r>
-      <w:proofErr w:type="spellEnd"/>
-      <w:r>
-        <w:rPr>
-          <w:rFonts w:ascii="Consolas" w:eastAsia="Times New Roman" w:hAnsi="Consolas" w:cs="Courier New"/>
-          <w:color w:val="1D2226"/>
-          <w:sz w:val="21"/>
-          <w:szCs w:val="21"/>
-        </w:rPr>
-        <w:t>'</w:t>
+        <w:t xml:space="preserve"> 'cat &gt; dump.sql'</w:t>
       </w:r>
     </w:p>
     <w:p>
@@ -1727,6 +1231,7 @@
           <w:sz w:val="21"/>
           <w:szCs w:val="21"/>
         </w:rPr>
+        <w:lastRenderedPageBreak/>
         <w:t xml:space="preserve">$ </w:t>
       </w:r>
       <w:r>
@@ -1777,27 +1282,7 @@
           <w:sz w:val="21"/>
           <w:szCs w:val="21"/>
         </w:rPr>
-        <w:t xml:space="preserve">$ </w:t>
-      </w:r>
-      <w:proofErr w:type="spellStart"/>
-      <w:r>
-        <w:rPr>
-          <w:rFonts w:ascii="Consolas" w:eastAsia="Times New Roman" w:hAnsi="Consolas" w:cs="Courier New"/>
-          <w:color w:val="1D2226"/>
-          <w:sz w:val="21"/>
-          <w:szCs w:val="21"/>
-        </w:rPr>
-        <w:t>pg_dump</w:t>
-      </w:r>
-      <w:proofErr w:type="spellEnd"/>
-      <w:r>
-        <w:rPr>
-          <w:rFonts w:ascii="Consolas" w:eastAsia="Times New Roman" w:hAnsi="Consolas" w:cs="Courier New"/>
-          <w:color w:val="1D2226"/>
-          <w:sz w:val="21"/>
-          <w:szCs w:val="21"/>
-        </w:rPr>
-        <w:t xml:space="preserve"> -h </w:t>
+        <w:t xml:space="preserve">$ pg_dump -h </w:t>
       </w:r>
       <w:r>
         <w:rPr>
@@ -1817,27 +1302,7 @@
           <w:sz w:val="21"/>
           <w:szCs w:val="21"/>
         </w:rPr>
-        <w:t xml:space="preserve"> test | </w:t>
-      </w:r>
-      <w:proofErr w:type="spellStart"/>
-      <w:r>
-        <w:rPr>
-          <w:rFonts w:ascii="Consolas" w:eastAsia="Times New Roman" w:hAnsi="Consolas" w:cs="Courier New"/>
-          <w:color w:val="1D2226"/>
-          <w:sz w:val="21"/>
-          <w:szCs w:val="21"/>
-        </w:rPr>
-        <w:t>ssh</w:t>
-      </w:r>
-      <w:proofErr w:type="spellEnd"/>
-      <w:r>
-        <w:rPr>
-          <w:rFonts w:ascii="Consolas" w:eastAsia="Times New Roman" w:hAnsi="Consolas" w:cs="Courier New"/>
-          <w:color w:val="1D2226"/>
-          <w:sz w:val="21"/>
-          <w:szCs w:val="21"/>
-        </w:rPr>
-        <w:t xml:space="preserve"> postgres@</w:t>
+        <w:t xml:space="preserve"> test | ssh postgres@</w:t>
       </w:r>
       <w:r>
         <w:rPr>
@@ -1857,27 +1322,7 @@
           <w:sz w:val="21"/>
           <w:szCs w:val="21"/>
         </w:rPr>
-        <w:t xml:space="preserve"> 'cat &gt; </w:t>
-      </w:r>
-      <w:proofErr w:type="spellStart"/>
-      <w:r>
-        <w:rPr>
-          <w:rFonts w:ascii="Consolas" w:eastAsia="Times New Roman" w:hAnsi="Consolas" w:cs="Courier New"/>
-          <w:color w:val="1D2226"/>
-          <w:sz w:val="21"/>
-          <w:szCs w:val="21"/>
-        </w:rPr>
-        <w:t>dump.sql</w:t>
-      </w:r>
-      <w:proofErr w:type="spellEnd"/>
-      <w:r>
-        <w:rPr>
-          <w:rFonts w:ascii="Consolas" w:eastAsia="Times New Roman" w:hAnsi="Consolas" w:cs="Courier New"/>
-          <w:color w:val="1D2226"/>
-          <w:sz w:val="21"/>
-          <w:szCs w:val="21"/>
-        </w:rPr>
-        <w:t>'</w:t>
+        <w:t xml:space="preserve"> 'cat &gt; dump.sql'</w:t>
       </w:r>
     </w:p>
     <w:p>
@@ -1991,39 +1436,8 @@
           <w:sz w:val="24"/>
           <w:szCs w:val="24"/>
         </w:rPr>
-        <w:t xml:space="preserve">$sudo -u </w:t>
-      </w:r>
-      <w:proofErr w:type="spellStart"/>
-      <w:r>
-        <w:rPr>
-          <w:rFonts w:ascii="Consolas" w:eastAsia="Times New Roman" w:hAnsi="Consolas" w:cs="Courier New"/>
-          <w:color w:val="40424E"/>
-          <w:sz w:val="24"/>
-          <w:szCs w:val="24"/>
-        </w:rPr>
-        <w:t>postgres</w:t>
-      </w:r>
-      <w:proofErr w:type="spellEnd"/>
-      <w:r>
-        <w:rPr>
-          <w:rFonts w:ascii="Consolas" w:eastAsia="Times New Roman" w:hAnsi="Consolas" w:cs="Courier New"/>
-          <w:color w:val="40424E"/>
-          <w:sz w:val="24"/>
-          <w:szCs w:val="24"/>
-        </w:rPr>
-        <w:t xml:space="preserve"> </w:t>
-      </w:r>
-      <w:proofErr w:type="spellStart"/>
-      <w:r>
-        <w:rPr>
-          <w:rFonts w:ascii="Consolas" w:eastAsia="Times New Roman" w:hAnsi="Consolas" w:cs="Courier New"/>
-          <w:color w:val="40424E"/>
-          <w:sz w:val="24"/>
-          <w:szCs w:val="24"/>
-        </w:rPr>
-        <w:t>psql</w:t>
-      </w:r>
-      <w:proofErr w:type="spellEnd"/>
+        <w:t>$sudo -u postgres psql</w:t>
+      </w:r>
     </w:p>
     <w:p>
       <w:pPr>
@@ -2108,7 +1522,33 @@
         </w:rPr>
         <w:t xml:space="preserve"># CREATE PUBLICATION </w:t>
       </w:r>
-      <w:proofErr w:type="spellStart"/>
+      <w:r>
+        <w:rPr>
+          <w:rFonts w:ascii="Consolas" w:eastAsia="Times New Roman" w:hAnsi="Consolas" w:cs="Courier New"/>
+          <w:color w:val="FF0000"/>
+          <w:sz w:val="24"/>
+          <w:szCs w:val="24"/>
+        </w:rPr>
+        <w:t>winn_publica</w:t>
+      </w:r>
+      <w:r>
+        <w:rPr>
+          <w:rFonts w:ascii="Consolas" w:eastAsia="Times New Roman" w:hAnsi="Consolas" w:cs="Courier New"/>
+          <w:color w:val="FF0000"/>
+          <w:sz w:val="24"/>
+          <w:szCs w:val="24"/>
+        </w:rPr>
+        <w:t>tion</w:t>
+      </w:r>
+      <w:r>
+        <w:rPr>
+          <w:rFonts w:ascii="Consolas" w:eastAsia="Times New Roman" w:hAnsi="Consolas" w:cs="Courier New"/>
+          <w:color w:val="FF0000"/>
+          <w:sz w:val="24"/>
+          <w:szCs w:val="24"/>
+        </w:rPr>
+        <w:t xml:space="preserve">_all </w:t>
+      </w:r>
       <w:r>
         <w:rPr>
           <w:rFonts w:ascii="Consolas" w:eastAsia="Times New Roman" w:hAnsi="Consolas" w:cs="Courier New"/>
@@ -2116,35 +1556,7 @@
           <w:sz w:val="24"/>
           <w:szCs w:val="24"/>
         </w:rPr>
-        <w:t>winn_publica</w:t>
-      </w:r>
-      <w:r>
-        <w:rPr>
-          <w:rFonts w:ascii="Consolas" w:eastAsia="Times New Roman" w:hAnsi="Consolas" w:cs="Courier New"/>
-          <w:color w:val="40424E"/>
-          <w:sz w:val="24"/>
-          <w:szCs w:val="24"/>
-        </w:rPr>
-        <w:t>tion</w:t>
-      </w:r>
-      <w:r>
-        <w:rPr>
-          <w:rFonts w:ascii="Consolas" w:eastAsia="Times New Roman" w:hAnsi="Consolas" w:cs="Courier New"/>
-          <w:color w:val="40424E"/>
-          <w:sz w:val="24"/>
-          <w:szCs w:val="24"/>
-        </w:rPr>
-        <w:t>_all</w:t>
-      </w:r>
-      <w:proofErr w:type="spellEnd"/>
-      <w:r>
-        <w:rPr>
-          <w:rFonts w:ascii="Consolas" w:eastAsia="Times New Roman" w:hAnsi="Consolas" w:cs="Courier New"/>
-          <w:color w:val="40424E"/>
-          <w:sz w:val="24"/>
-          <w:szCs w:val="24"/>
-        </w:rPr>
-        <w:t xml:space="preserve"> FOR ALL TABLES;</w:t>
+        <w:t>FOR ALL TABLES;</w:t>
       </w:r>
     </w:p>
     <w:p>
@@ -2301,39 +1713,8 @@
           <w:sz w:val="24"/>
           <w:szCs w:val="24"/>
         </w:rPr>
-        <w:t xml:space="preserve">$ sudo -u </w:t>
-      </w:r>
-      <w:proofErr w:type="spellStart"/>
-      <w:r>
-        <w:rPr>
-          <w:rFonts w:ascii="Consolas" w:eastAsia="Times New Roman" w:hAnsi="Consolas" w:cs="Courier New"/>
-          <w:color w:val="40424E"/>
-          <w:sz w:val="24"/>
-          <w:szCs w:val="24"/>
-        </w:rPr>
-        <w:t>postgres</w:t>
-      </w:r>
-      <w:proofErr w:type="spellEnd"/>
-      <w:r>
-        <w:rPr>
-          <w:rFonts w:ascii="Consolas" w:eastAsia="Times New Roman" w:hAnsi="Consolas" w:cs="Courier New"/>
-          <w:color w:val="40424E"/>
-          <w:sz w:val="24"/>
-          <w:szCs w:val="24"/>
-        </w:rPr>
-        <w:t xml:space="preserve"> </w:t>
-      </w:r>
-      <w:proofErr w:type="spellStart"/>
-      <w:r>
-        <w:rPr>
-          <w:rFonts w:ascii="Consolas" w:eastAsia="Times New Roman" w:hAnsi="Consolas" w:cs="Courier New"/>
-          <w:color w:val="40424E"/>
-          <w:sz w:val="24"/>
-          <w:szCs w:val="24"/>
-        </w:rPr>
-        <w:t>psql</w:t>
-      </w:r>
-      <w:proofErr w:type="spellEnd"/>
+        <w:t>$ sudo -u postgres psql</w:t>
+      </w:r>
     </w:p>
     <w:p>
       <w:pPr>
@@ -2403,19 +1784,21 @@
         <w:ind w:left="360"/>
         <w:textAlignment w:val="baseline"/>
         <w:rPr>
+          <w:rStyle w:val="token"/>
+          <w:rFonts w:ascii="Consolas" w:hAnsi="Consolas"/>
+          <w:color w:val="666A71"/>
+          <w:sz w:val="20"/>
+          <w:szCs w:val="20"/>
+          <w:shd w:val="clear" w:color="auto" w:fill="EAF6F6"/>
+        </w:rPr>
+      </w:pPr>
+      <w:r>
+        <w:rPr>
           <w:rFonts w:ascii="Consolas" w:eastAsia="Times New Roman" w:hAnsi="Consolas" w:cs="Courier New"/>
           <w:color w:val="40424E"/>
           <w:sz w:val="24"/>
           <w:szCs w:val="24"/>
         </w:rPr>
-      </w:pPr>
-      <w:r>
-        <w:rPr>
-          <w:rFonts w:ascii="Consolas" w:eastAsia="Times New Roman" w:hAnsi="Consolas" w:cs="Courier New"/>
-          <w:color w:val="40424E"/>
-          <w:sz w:val="24"/>
-          <w:szCs w:val="24"/>
-        </w:rPr>
         <w:t xml:space="preserve"># </w:t>
       </w:r>
       <w:r>
@@ -2428,7 +1811,6 @@
         </w:rPr>
         <w:t xml:space="preserve">CREATE SUBSCRIPTION </w:t>
       </w:r>
-      <w:proofErr w:type="spellStart"/>
       <w:r>
         <w:rPr>
           <w:rStyle w:val="highlight"/>
@@ -2437,19 +1819,8 @@
           <w:sz w:val="21"/>
           <w:szCs w:val="21"/>
         </w:rPr>
-        <w:t>pi</w:t>
-      </w:r>
-      <w:r>
-        <w:rPr>
-          <w:rStyle w:val="highlight"/>
-          <w:rFonts w:ascii="Consolas" w:hAnsi="Consolas"/>
-          <w:color w:val="00546F"/>
-          <w:sz w:val="21"/>
-          <w:szCs w:val="21"/>
-        </w:rPr>
-        <w:t>_subscription</w:t>
-      </w:r>
-      <w:proofErr w:type="spellEnd"/>
+        <w:t>pi_subscription</w:t>
+      </w:r>
       <w:r>
         <w:rPr>
           <w:rFonts w:ascii="Consolas" w:hAnsi="Consolas"/>
@@ -2493,7 +1864,6 @@
         </w:rPr>
         <w:t xml:space="preserve"> port=5432 password=</w:t>
       </w:r>
-      <w:proofErr w:type="spellStart"/>
       <w:r>
         <w:rPr>
           <w:rStyle w:val="highlight"/>
@@ -2505,7 +1875,6 @@
         </w:rPr>
         <w:t>my_password</w:t>
       </w:r>
-      <w:proofErr w:type="spellEnd"/>
       <w:r>
         <w:rPr>
           <w:rStyle w:val="token"/>
@@ -2517,7 +1886,6 @@
         </w:rPr>
         <w:t xml:space="preserve"> user=</w:t>
       </w:r>
-      <w:proofErr w:type="spellStart"/>
       <w:r>
         <w:rPr>
           <w:rStyle w:val="highlight"/>
@@ -2529,7 +1897,6 @@
         </w:rPr>
         <w:t>sammy</w:t>
       </w:r>
-      <w:proofErr w:type="spellEnd"/>
       <w:r>
         <w:rPr>
           <w:rStyle w:val="token"/>
@@ -2539,76 +1906,61 @@
           <w:szCs w:val="20"/>
           <w:shd w:val="clear" w:color="auto" w:fill="EAF6F6"/>
         </w:rPr>
-        <w:t xml:space="preserve"> </w:t>
-      </w:r>
-      <w:proofErr w:type="spellStart"/>
-      <w:r>
-        <w:rPr>
-          <w:rStyle w:val="token"/>
+        <w:t xml:space="preserve"> dbname=</w:t>
+      </w:r>
+      <w:r>
+        <w:rPr>
+          <w:rStyle w:val="highlight"/>
           <w:rFonts w:ascii="Consolas" w:hAnsi="Consolas"/>
           <w:color w:val="08966B"/>
           <w:sz w:val="20"/>
           <w:szCs w:val="20"/>
           <w:shd w:val="clear" w:color="auto" w:fill="EAF6F6"/>
         </w:rPr>
-        <w:t>dbname</w:t>
-      </w:r>
-      <w:proofErr w:type="spellEnd"/>
-      <w:r>
-        <w:rPr>
-          <w:rStyle w:val="token"/>
+        <w:t>winn_la_</w:t>
+      </w:r>
+      <w:r>
+        <w:rPr>
+          <w:rStyle w:val="highlight"/>
           <w:rFonts w:ascii="Consolas" w:hAnsi="Consolas"/>
           <w:color w:val="08966B"/>
           <w:sz w:val="20"/>
           <w:szCs w:val="20"/>
           <w:shd w:val="clear" w:color="auto" w:fill="EAF6F6"/>
         </w:rPr>
-        <w:t>=</w:t>
-      </w:r>
-      <w:r>
-        <w:rPr>
-          <w:rStyle w:val="highlight"/>
+        <w:t>1</w:t>
+      </w:r>
+      <w:r>
+        <w:rPr>
+          <w:rStyle w:val="token"/>
           <w:rFonts w:ascii="Consolas" w:hAnsi="Consolas"/>
           <w:color w:val="08966B"/>
           <w:sz w:val="20"/>
           <w:szCs w:val="20"/>
           <w:shd w:val="clear" w:color="auto" w:fill="EAF6F6"/>
         </w:rPr>
-        <w:t>winn_la_</w:t>
+        <w:t>'</w:t>
+      </w:r>
+      <w:r>
+        <w:rPr>
+          <w:rFonts w:ascii="Consolas" w:hAnsi="Consolas"/>
+          <w:color w:val="00546F"/>
+          <w:sz w:val="21"/>
+          <w:szCs w:val="21"/>
+          <w:shd w:val="clear" w:color="auto" w:fill="EAF6F6"/>
+        </w:rPr>
+        <w:t xml:space="preserve"> PUBLICATION </w:t>
       </w:r>
       <w:r>
         <w:rPr>
           <w:rStyle w:val="highlight"/>
           <w:rFonts w:ascii="Consolas" w:hAnsi="Consolas"/>
-          <w:color w:val="08966B"/>
-          <w:sz w:val="20"/>
-          <w:szCs w:val="20"/>
-          <w:shd w:val="clear" w:color="auto" w:fill="EAF6F6"/>
-        </w:rPr>
-        <w:t>1</w:t>
-      </w:r>
-      <w:r>
-        <w:rPr>
-          <w:rStyle w:val="token"/>
-          <w:rFonts w:ascii="Consolas" w:hAnsi="Consolas"/>
-          <w:color w:val="08966B"/>
-          <w:sz w:val="20"/>
-          <w:szCs w:val="20"/>
-          <w:shd w:val="clear" w:color="auto" w:fill="EAF6F6"/>
-        </w:rPr>
-        <w:t>'</w:t>
-      </w:r>
-      <w:r>
-        <w:rPr>
-          <w:rFonts w:ascii="Consolas" w:hAnsi="Consolas"/>
           <w:color w:val="00546F"/>
           <w:sz w:val="21"/>
           <w:szCs w:val="21"/>
-          <w:shd w:val="clear" w:color="auto" w:fill="EAF6F6"/>
-        </w:rPr>
-        <w:t xml:space="preserve"> PUBLICATION </w:t>
-      </w:r>
-      <w:proofErr w:type="spellStart"/>
+        </w:rPr>
+        <w:t>winn</w:t>
+      </w:r>
       <w:r>
         <w:rPr>
           <w:rStyle w:val="highlight"/>
@@ -2617,7 +1969,7 @@
           <w:sz w:val="21"/>
           <w:szCs w:val="21"/>
         </w:rPr>
-        <w:t>winn</w:t>
+        <w:t>_publication</w:t>
       </w:r>
       <w:r>
         <w:rPr>
@@ -2627,19 +1979,8 @@
           <w:sz w:val="21"/>
           <w:szCs w:val="21"/>
         </w:rPr>
-        <w:t>_publication</w:t>
-      </w:r>
-      <w:r>
-        <w:rPr>
-          <w:rStyle w:val="highlight"/>
-          <w:rFonts w:ascii="Consolas" w:hAnsi="Consolas"/>
-          <w:color w:val="00546F"/>
-          <w:sz w:val="21"/>
-          <w:szCs w:val="21"/>
-        </w:rPr>
         <w:t>_all</w:t>
       </w:r>
-      <w:proofErr w:type="spellEnd"/>
       <w:r>
         <w:rPr>
           <w:rStyle w:val="token"/>
@@ -2650,6 +1991,131 @@
           <w:shd w:val="clear" w:color="auto" w:fill="EAF6F6"/>
         </w:rPr>
         <w:t>;</w:t>
+      </w:r>
+    </w:p>
+    <w:p>
+      <w:pPr>
+        <w:pStyle w:val="ListParagraph"/>
+        <w:shd w:val="clear" w:color="auto" w:fill="FFFFFF"/>
+        <w:tabs>
+          <w:tab w:val="left" w:pos="916"/>
+          <w:tab w:val="left" w:pos="1832"/>
+          <w:tab w:val="left" w:pos="2748"/>
+          <w:tab w:val="left" w:pos="3664"/>
+          <w:tab w:val="left" w:pos="4580"/>
+          <w:tab w:val="left" w:pos="5496"/>
+          <w:tab w:val="left" w:pos="6412"/>
+          <w:tab w:val="left" w:pos="7328"/>
+          <w:tab w:val="left" w:pos="8244"/>
+          <w:tab w:val="left" w:pos="9160"/>
+          <w:tab w:val="left" w:pos="10076"/>
+          <w:tab w:val="left" w:pos="10992"/>
+          <w:tab w:val="left" w:pos="11908"/>
+          <w:tab w:val="left" w:pos="12824"/>
+          <w:tab w:val="left" w:pos="13740"/>
+          <w:tab w:val="left" w:pos="14656"/>
+        </w:tabs>
+        <w:spacing w:after="0" w:line="240" w:lineRule="auto"/>
+        <w:ind w:left="360"/>
+        <w:textAlignment w:val="baseline"/>
+        <w:rPr>
+          <w:rStyle w:val="token"/>
+          <w:rFonts w:ascii="Consolas" w:hAnsi="Consolas"/>
+          <w:color w:val="666A71"/>
+          <w:sz w:val="20"/>
+          <w:szCs w:val="20"/>
+          <w:shd w:val="clear" w:color="auto" w:fill="EAF6F6"/>
+        </w:rPr>
+      </w:pPr>
+    </w:p>
+    <w:p>
+      <w:pPr>
+        <w:pStyle w:val="ListParagraph"/>
+        <w:numPr>
+          <w:ilvl w:val="0"/>
+          <w:numId w:val="5"/>
+        </w:numPr>
+        <w:shd w:val="clear" w:color="auto" w:fill="FFFFFF"/>
+        <w:tabs>
+          <w:tab w:val="left" w:pos="916"/>
+          <w:tab w:val="left" w:pos="1832"/>
+          <w:tab w:val="left" w:pos="2748"/>
+          <w:tab w:val="left" w:pos="3664"/>
+          <w:tab w:val="left" w:pos="4580"/>
+          <w:tab w:val="left" w:pos="5496"/>
+          <w:tab w:val="left" w:pos="6412"/>
+          <w:tab w:val="left" w:pos="7328"/>
+          <w:tab w:val="left" w:pos="8244"/>
+          <w:tab w:val="left" w:pos="9160"/>
+          <w:tab w:val="left" w:pos="10076"/>
+          <w:tab w:val="left" w:pos="10992"/>
+          <w:tab w:val="left" w:pos="11908"/>
+          <w:tab w:val="left" w:pos="12824"/>
+          <w:tab w:val="left" w:pos="13740"/>
+          <w:tab w:val="left" w:pos="14656"/>
+        </w:tabs>
+        <w:spacing w:after="0" w:line="240" w:lineRule="auto"/>
+        <w:textAlignment w:val="baseline"/>
+        <w:rPr>
+          <w:rStyle w:val="token"/>
+          <w:rFonts w:ascii="Consolas" w:eastAsia="Times New Roman" w:hAnsi="Consolas" w:cs="Courier New"/>
+          <w:color w:val="40424E"/>
+          <w:sz w:val="24"/>
+          <w:szCs w:val="24"/>
+        </w:rPr>
+      </w:pPr>
+      <w:r>
+        <w:rPr>
+          <w:rStyle w:val="token"/>
+          <w:rFonts w:ascii="Consolas" w:hAnsi="Consolas"/>
+          <w:color w:val="666A71"/>
+          <w:sz w:val="20"/>
+          <w:szCs w:val="20"/>
+          <w:shd w:val="clear" w:color="auto" w:fill="EAF6F6"/>
+        </w:rPr>
+        <w:t>On the replica machine (raspberry Pi), check if it is working by using:</w:t>
+      </w:r>
+    </w:p>
+    <w:p>
+      <w:pPr>
+        <w:pStyle w:val="ListParagraph"/>
+        <w:shd w:val="clear" w:color="auto" w:fill="FFFFFF"/>
+        <w:tabs>
+          <w:tab w:val="left" w:pos="916"/>
+          <w:tab w:val="left" w:pos="1832"/>
+          <w:tab w:val="left" w:pos="2748"/>
+          <w:tab w:val="left" w:pos="3664"/>
+          <w:tab w:val="left" w:pos="4580"/>
+          <w:tab w:val="left" w:pos="5496"/>
+          <w:tab w:val="left" w:pos="6412"/>
+          <w:tab w:val="left" w:pos="7328"/>
+          <w:tab w:val="left" w:pos="8244"/>
+          <w:tab w:val="left" w:pos="9160"/>
+          <w:tab w:val="left" w:pos="10076"/>
+          <w:tab w:val="left" w:pos="10992"/>
+          <w:tab w:val="left" w:pos="11908"/>
+          <w:tab w:val="left" w:pos="12824"/>
+          <w:tab w:val="left" w:pos="13740"/>
+          <w:tab w:val="left" w:pos="14656"/>
+        </w:tabs>
+        <w:spacing w:after="0" w:line="240" w:lineRule="auto"/>
+        <w:ind w:left="360"/>
+        <w:textAlignment w:val="baseline"/>
+        <w:rPr>
+          <w:rFonts w:ascii="Consolas" w:eastAsia="Times New Roman" w:hAnsi="Consolas" w:cs="Courier New"/>
+          <w:color w:val="40424E"/>
+          <w:sz w:val="24"/>
+          <w:szCs w:val="24"/>
+        </w:rPr>
+      </w:pPr>
+      <w:r>
+        <w:rPr>
+          <w:rFonts w:ascii="Consolas" w:eastAsia="Times New Roman" w:hAnsi="Consolas" w:cs="Courier New"/>
+          <w:color w:val="40424E"/>
+          <w:sz w:val="24"/>
+          <w:szCs w:val="24"/>
+        </w:rPr>
+        <w:t>$sudo tail -f /var/log/postgresql/postgresql-11-main.log</w:t>
       </w:r>
     </w:p>
     <w:sectPr>
@@ -3738,8 +3204,8 @@
     <w:semiHidden/>
     <w:unhideWhenUsed/>
   </w:style>
-  <w:style w:type="character" w:customStyle="1" w:styleId="strong">
-    <w:name w:val="strong"/>
+  <w:style w:type="character" w:customStyle="1" w:styleId="Strong1">
+    <w:name w:val="Strong1"/>
     <w:basedOn w:val="DefaultParagraphFont"/>
     <w:rsid w:val="00C761B9"/>
   </w:style>
@@ -3758,7 +3224,7 @@
       <w:szCs w:val="24"/>
     </w:rPr>
   </w:style>
-  <w:style w:type="character" w:styleId="Strong0">
+  <w:style w:type="character" w:styleId="Strong">
     <w:name w:val="Strong"/>
     <w:basedOn w:val="DefaultParagraphFont"/>
     <w:uiPriority w:val="22"/>
@@ -3774,7 +3240,6 @@
     <w:basedOn w:val="Normal"/>
     <w:link w:val="HTMLPreformattedChar"/>
     <w:uiPriority w:val="99"/>
-    <w:semiHidden/>
     <w:unhideWhenUsed/>
     <w:rsid w:val="00C761B9"/>
     <w:pPr>
@@ -3809,7 +3274,6 @@
     <w:basedOn w:val="DefaultParagraphFont"/>
     <w:link w:val="HTMLPreformatted"/>
     <w:uiPriority w:val="99"/>
-    <w:semiHidden/>
     <w:rsid w:val="00C761B9"/>
     <w:rPr>
       <w:rFonts w:ascii="Courier New" w:eastAsia="Times New Roman" w:hAnsi="Courier New" w:cs="Courier New"/>

</xml_diff>